<commit_message>
report, NO half duplex
</commit_message>
<xml_diff>
--- a/Lab_9/Homework09_A2.docx
+++ b/Lab_9/Homework09_A2.docx
@@ -401,13 +401,8 @@
             <w:shd w:val="clear" w:color="auto" w:fill="FFF2CC" w:themeFill="accent4" w:themeFillTint="33"/>
           </w:tcPr>
           <w:p>
-            <w:proofErr w:type="spellStart"/>
-            <w:r>
-              <w:t>Majocchi</w:t>
-            </w:r>
-            <w:proofErr w:type="spellEnd"/>
-            <w:r>
-              <w:t xml:space="preserve"> Tommaso</w:t>
+            <w:r>
+              <w:t>Majocchi Tommaso</w:t>
             </w:r>
           </w:p>
         </w:tc>
@@ -471,13 +466,8 @@
             <w:shd w:val="clear" w:color="auto" w:fill="FFF2CC" w:themeFill="accent4" w:themeFillTint="33"/>
           </w:tcPr>
           <w:p>
-            <w:proofErr w:type="spellStart"/>
-            <w:r>
-              <w:t>Maffezzini</w:t>
-            </w:r>
-            <w:proofErr w:type="spellEnd"/>
-            <w:r>
-              <w:t xml:space="preserve"> Andrea</w:t>
+            <w:r>
+              <w:t>Maffezzini Andrea</w:t>
             </w:r>
           </w:p>
         </w:tc>
@@ -942,21 +932,7 @@
               <w:rPr>
                 <w:rFonts w:cstheme="minorHAnsi"/>
               </w:rPr>
-              <w:t xml:space="preserve">as </w:t>
-            </w:r>
-            <w:proofErr w:type="spellStart"/>
-            <w:r>
-              <w:rPr>
-                <w:rFonts w:cstheme="minorHAnsi"/>
-              </w:rPr>
-              <w:t>GPIO_Output</w:t>
-            </w:r>
-            <w:proofErr w:type="spellEnd"/>
-            <w:r>
-              <w:rPr>
-                <w:rFonts w:cstheme="minorHAnsi"/>
-              </w:rPr>
-              <w:t xml:space="preserve"> </w:t>
+              <w:t xml:space="preserve">as GPIO_Output </w:t>
             </w:r>
             <w:r>
               <w:rPr>
@@ -1005,13 +981,6 @@
                 <w:rFonts w:cstheme="minorHAnsi"/>
               </w:rPr>
               <w:t>.</w:t>
-            </w:r>
-            <w:r>
-              <w:rPr>
-                <w:noProof/>
-                <w14:ligatures w14:val="standardContextual"/>
-              </w:rPr>
-              <w:t xml:space="preserve"> </w:t>
             </w:r>
           </w:p>
           <w:p>
@@ -1042,7 +1011,7 @@
                           <pic:cNvPicPr/>
                         </pic:nvPicPr>
                         <pic:blipFill>
-                          <a:blip r:embed="rId6"/>
+                          <a:blip r:embed="rId8"/>
                           <a:stretch>
                             <a:fillRect/>
                           </a:stretch>
@@ -1107,21 +1076,7 @@
               <w:rPr>
                 <w:rFonts w:cstheme="minorHAnsi"/>
               </w:rPr>
-              <w:t xml:space="preserve">in addition to the Mode, we set also the </w:t>
-            </w:r>
-            <w:proofErr w:type="spellStart"/>
-            <w:r>
-              <w:rPr>
-                <w:rFonts w:cstheme="minorHAnsi"/>
-              </w:rPr>
-              <w:t>Prescaler</w:t>
-            </w:r>
-            <w:proofErr w:type="spellEnd"/>
-            <w:r>
-              <w:rPr>
-                <w:rFonts w:cstheme="minorHAnsi"/>
-              </w:rPr>
-              <w:t xml:space="preserve"> to “4” to avoid the bug</w:t>
+              <w:t>in addition to the Mode, we set the Prescaler to “4” to avoid the bug</w:t>
             </w:r>
             <w:r>
               <w:rPr>
@@ -1129,14 +1084,6 @@
               </w:rPr>
               <w:t>:</w:t>
             </w:r>
-          </w:p>
-          <w:p>
-            <w:pPr>
-              <w:spacing w:after="10"/>
-              <w:rPr>
-                <w:rFonts w:cstheme="minorHAnsi"/>
-              </w:rPr>
-            </w:pPr>
           </w:p>
           <w:p>
             <w:pPr>
@@ -1166,7 +1113,7 @@
                           <pic:cNvPicPr/>
                         </pic:nvPicPr>
                         <pic:blipFill rotWithShape="1">
-                          <a:blip r:embed="rId7"/>
+                          <a:blip r:embed="rId9"/>
                           <a:srcRect b="8576"/>
                           <a:stretch/>
                         </pic:blipFill>
@@ -1213,16 +1160,20 @@
               <w:rPr>
                 <w:rFonts w:cstheme="minorHAnsi"/>
               </w:rPr>
-              <w:t>We set the DMA2 as shown in image:</w:t>
-            </w:r>
-          </w:p>
-          <w:p>
-            <w:pPr>
-              <w:spacing w:after="10"/>
-              <w:rPr>
-                <w:rFonts w:cstheme="minorHAnsi"/>
-              </w:rPr>
-            </w:pPr>
+              <w:t xml:space="preserve">We </w:t>
+            </w:r>
+            <w:r>
+              <w:rPr>
+                <w:rFonts w:cstheme="minorHAnsi"/>
+              </w:rPr>
+              <w:t>enable</w:t>
+            </w:r>
+            <w:r>
+              <w:rPr>
+                <w:rFonts w:cstheme="minorHAnsi"/>
+              </w:rPr>
+              <w:t xml:space="preserve"> the DMA2 as shown in image:</w:t>
+            </w:r>
           </w:p>
           <w:p>
             <w:pPr>
@@ -1253,7 +1204,7 @@
                           </pic:cNvPicPr>
                         </pic:nvPicPr>
                         <pic:blipFill>
-                          <a:blip r:embed="rId8">
+                          <a:blip r:embed="rId10">
                             <a:extLst>
                               <a:ext uri="{28A0092B-C50C-407E-A947-70E740481C1C}">
                                 <a14:useLocalDpi xmlns:a14="http://schemas.microsoft.com/office/drawing/2010/main" val="0"/>
@@ -1395,15 +1346,6 @@
                 <w14:ligatures w14:val="standardContextual"/>
               </w:rPr>
             </w:pPr>
-          </w:p>
-          <w:p>
-            <w:pPr>
-              <w:spacing w:after="10"/>
-              <w:rPr>
-                <w:noProof/>
-                <w14:ligatures w14:val="standardContextual"/>
-              </w:rPr>
-            </w:pPr>
             <w:r>
               <w:rPr>
                 <w:noProof/>
@@ -1425,7 +1367,7 @@
                           <pic:cNvPicPr/>
                         </pic:nvPicPr>
                         <pic:blipFill>
-                          <a:blip r:embed="rId9"/>
+                          <a:blip r:embed="rId11"/>
                           <a:stretch>
                             <a:fillRect/>
                           </a:stretch>
@@ -1489,27 +1431,13 @@
             <w:pPr>
               <w:spacing w:after="10"/>
               <w:rPr>
-                <w:noProof/>
-                <w14:ligatures w14:val="standardContextual"/>
-              </w:rPr>
-            </w:pPr>
-          </w:p>
-          <w:p>
-            <w:pPr>
-              <w:spacing w:after="10"/>
-              <w:rPr>
-                <w:noProof/>
-                <w:color w:val="FF0000"/>
-                <w14:ligatures w14:val="standardContextual"/>
-              </w:rPr>
-            </w:pPr>
-            <w:r>
-              <w:rPr>
-                <w:noProof/>
-                <w:color w:val="FF0000"/>
-                <w14:ligatures w14:val="standardContextual"/>
-              </w:rPr>
-              <w:lastRenderedPageBreak/>
+                <w:rFonts w:cstheme="minorHAnsi"/>
+              </w:rPr>
+            </w:pPr>
+            <w:r>
+              <w:rPr>
+                <w:rFonts w:cstheme="minorHAnsi"/>
+              </w:rPr>
               <w:drawing>
                 <wp:inline distT="0" distB="0" distL="0" distR="0" wp14:anchorId="2A3F4F7A" wp14:editId="099D1946">
                   <wp:extent cx="3310501" cy="1853097"/>
@@ -1526,7 +1454,7 @@
                           <pic:cNvPicPr/>
                         </pic:nvPicPr>
                         <pic:blipFill>
-                          <a:blip r:embed="rId10"/>
+                          <a:blip r:embed="rId12"/>
                           <a:stretch>
                             <a:fillRect/>
                           </a:stretch>
@@ -1552,9 +1480,107 @@
               <w:spacing w:after="0"/>
               <w:rPr>
                 <w:rFonts w:cstheme="minorHAnsi"/>
-                <w:color w:val="FF0000"/>
-              </w:rPr>
-            </w:pPr>
+              </w:rPr>
+            </w:pPr>
+            <w:r>
+              <w:rPr>
+                <w:rFonts w:cstheme="minorHAnsi"/>
+              </w:rPr>
+              <w:lastRenderedPageBreak/>
+              <w:t>In the “main.c”</w:t>
+            </w:r>
+            <w:r>
+              <w:rPr>
+                <w:rFonts w:cstheme="minorHAnsi"/>
+              </w:rPr>
+              <w:t xml:space="preserve"> file we declare</w:t>
+            </w:r>
+            <w:r>
+              <w:rPr>
+                <w:rFonts w:cstheme="minorHAnsi"/>
+              </w:rPr>
+              <w:t>d</w:t>
+            </w:r>
+            <w:r>
+              <w:rPr>
+                <w:rFonts w:cstheme="minorHAnsi"/>
+              </w:rPr>
+              <w:t xml:space="preserve"> a struct </w:t>
+            </w:r>
+            <w:r>
+              <w:rPr>
+                <w:rFonts w:cstheme="minorHAnsi"/>
+              </w:rPr>
+              <w:t xml:space="preserve">named </w:t>
+            </w:r>
+            <w:r>
+              <w:rPr>
+                <w:rFonts w:cstheme="minorHAnsi"/>
+                <w:i/>
+                <w:iCs/>
+              </w:rPr>
+              <w:t>rowcolumn</w:t>
+            </w:r>
+            <w:r>
+              <w:rPr>
+                <w:rFonts w:cstheme="minorHAnsi"/>
+              </w:rPr>
+              <w:t xml:space="preserve">. This struct contains two </w:t>
+            </w:r>
+            <w:r>
+              <w:rPr>
+                <w:rFonts w:cstheme="minorHAnsi"/>
+              </w:rPr>
+              <w:t xml:space="preserve">integer </w:t>
+            </w:r>
+            <w:r>
+              <w:rPr>
+                <w:rFonts w:cstheme="minorHAnsi"/>
+              </w:rPr>
+              <w:t>values</w:t>
+            </w:r>
+            <w:r>
+              <w:rPr>
+                <w:rFonts w:cstheme="minorHAnsi"/>
+              </w:rPr>
+              <w:t>:</w:t>
+            </w:r>
+            <w:r>
+              <w:rPr>
+                <w:rFonts w:cstheme="minorHAnsi"/>
+              </w:rPr>
+              <w:t xml:space="preserve"> </w:t>
+            </w:r>
+            <w:r>
+              <w:rPr>
+                <w:rFonts w:cstheme="minorHAnsi"/>
+              </w:rPr>
+              <w:t>the first one indicates the leds of the column to turn on and</w:t>
+            </w:r>
+            <w:r>
+              <w:rPr>
+                <w:rFonts w:cstheme="minorHAnsi"/>
+              </w:rPr>
+              <w:t xml:space="preserve"> the second one </w:t>
+            </w:r>
+            <w:r>
+              <w:rPr>
+                <w:rFonts w:cstheme="minorHAnsi"/>
+              </w:rPr>
+              <w:t>specify</w:t>
+            </w:r>
+            <w:r>
+              <w:rPr>
+                <w:rFonts w:cstheme="minorHAnsi"/>
+              </w:rPr>
+              <w:t xml:space="preserve"> the column</w:t>
+            </w:r>
+            <w:r>
+              <w:rPr>
+                <w:rFonts w:cstheme="minorHAnsi"/>
+              </w:rPr>
+              <w:t>.</w:t>
+            </w:r>
           </w:p>
           <w:p>
             <w:pPr>
@@ -1563,102 +1589,16 @@
                 <w:rFonts w:cstheme="minorHAnsi"/>
               </w:rPr>
             </w:pPr>
-            <w:r>
-              <w:rPr>
-                <w:rFonts w:cstheme="minorHAnsi"/>
-              </w:rPr>
-              <w:t>In the “</w:t>
-            </w:r>
-            <w:proofErr w:type="spellStart"/>
-            <w:r>
-              <w:rPr>
-                <w:rFonts w:cstheme="minorHAnsi"/>
-              </w:rPr>
-              <w:t>main.c</w:t>
-            </w:r>
-            <w:proofErr w:type="spellEnd"/>
-            <w:r>
-              <w:rPr>
-                <w:rFonts w:cstheme="minorHAnsi"/>
-              </w:rPr>
-              <w:t>”</w:t>
-            </w:r>
-            <w:r>
-              <w:rPr>
-                <w:rFonts w:cstheme="minorHAnsi"/>
-              </w:rPr>
-              <w:t xml:space="preserve"> file we declare</w:t>
-            </w:r>
-            <w:r>
-              <w:rPr>
-                <w:rFonts w:cstheme="minorHAnsi"/>
-              </w:rPr>
-              <w:t>d</w:t>
-            </w:r>
-            <w:r>
-              <w:rPr>
-                <w:rFonts w:cstheme="minorHAnsi"/>
-              </w:rPr>
-              <w:t xml:space="preserve"> a struct </w:t>
-            </w:r>
-            <w:r>
-              <w:rPr>
-                <w:rFonts w:cstheme="minorHAnsi"/>
-              </w:rPr>
-              <w:t xml:space="preserve">named </w:t>
-            </w:r>
-            <w:proofErr w:type="spellStart"/>
-            <w:r>
-              <w:rPr>
-                <w:rFonts w:cstheme="minorHAnsi"/>
-              </w:rPr>
-              <w:t>rowcolumn</w:t>
-            </w:r>
-            <w:proofErr w:type="spellEnd"/>
-            <w:r>
-              <w:rPr>
-                <w:rFonts w:cstheme="minorHAnsi"/>
-              </w:rPr>
-              <w:t xml:space="preserve">. This struct contains two values the first one is the value (in integer) that the row of led will the second one indicates the column on which the </w:t>
-            </w:r>
-            <w:proofErr w:type="spellStart"/>
-            <w:r>
-              <w:rPr>
-                <w:rFonts w:cstheme="minorHAnsi"/>
-              </w:rPr>
-              <w:t>leds</w:t>
-            </w:r>
-            <w:proofErr w:type="spellEnd"/>
-            <w:r>
-              <w:rPr>
-                <w:rFonts w:cstheme="minorHAnsi"/>
-              </w:rPr>
-              <w:t xml:space="preserve"> will turn on</w:t>
-            </w:r>
-          </w:p>
-          <w:p>
-            <w:pPr>
-              <w:spacing w:after="0"/>
-              <w:rPr>
-                <w:noProof/>
-                <w:color w:val="FF0000"/>
-                <w14:ligatures w14:val="standardContextual"/>
-              </w:rPr>
-            </w:pPr>
-          </w:p>
-          <w:p>
-            <w:pPr>
-              <w:rPr>
-                <w:noProof/>
-                <w:color w:val="FF0000"/>
-                <w14:ligatures w14:val="standardContextual"/>
-              </w:rPr>
-            </w:pPr>
-            <w:r>
-              <w:rPr>
-                <w:noProof/>
-                <w:color w:val="FF0000"/>
-                <w14:ligatures w14:val="standardContextual"/>
+          </w:p>
+          <w:p>
+            <w:pPr>
+              <w:rPr>
+                <w:rFonts w:cstheme="minorHAnsi"/>
+              </w:rPr>
+            </w:pPr>
+            <w:r>
+              <w:rPr>
+                <w:rFonts w:cstheme="minorHAnsi"/>
               </w:rPr>
               <w:drawing>
                 <wp:inline distT="0" distB="0" distL="0" distR="0" wp14:anchorId="02E623BA" wp14:editId="51F556B5">
@@ -1676,7 +1616,7 @@
                           <pic:cNvPicPr/>
                         </pic:nvPicPr>
                         <pic:blipFill>
-                          <a:blip r:embed="rId11"/>
+                          <a:blip r:embed="rId13"/>
                           <a:stretch>
                             <a:fillRect/>
                           </a:stretch>
@@ -1700,38 +1640,25 @@
           <w:p>
             <w:pPr>
               <w:rPr>
-                <w:noProof/>
-                <w14:ligatures w14:val="standardContextual"/>
-              </w:rPr>
-            </w:pPr>
-            <w:r>
-              <w:rPr>
-                <w:noProof/>
-                <w14:ligatures w14:val="standardContextual"/>
-              </w:rPr>
-              <w:t xml:space="preserve">Then </w:t>
-            </w:r>
-            <w:r>
-              <w:rPr>
-                <w:noProof/>
-                <w14:ligatures w14:val="standardContextual"/>
-              </w:rPr>
-              <w:t>we declared to arrays of struct to recreate the letters ‘A’ and ‘H’</w:t>
-            </w:r>
-          </w:p>
-          <w:p>
-            <w:pPr>
-              <w:rPr>
-                <w:noProof/>
-                <w:color w:val="FF0000"/>
-                <w14:ligatures w14:val="standardContextual"/>
-              </w:rPr>
-            </w:pPr>
-            <w:r>
-              <w:rPr>
-                <w:noProof/>
-                <w:color w:val="FF0000"/>
-                <w14:ligatures w14:val="standardContextual"/>
+                <w:rFonts w:cstheme="minorHAnsi"/>
+              </w:rPr>
+            </w:pPr>
+            <w:r>
+              <w:rPr>
+                <w:rFonts w:cstheme="minorHAnsi"/>
+              </w:rPr>
+              <w:t>Then we declared to arrays of struct to recreate the letters ‘A’ and ‘H’</w:t>
+            </w:r>
+          </w:p>
+          <w:p>
+            <w:pPr>
+              <w:rPr>
+                <w:rFonts w:cstheme="minorHAnsi"/>
+              </w:rPr>
+            </w:pPr>
+            <w:r>
+              <w:rPr>
+                <w:rFonts w:cstheme="minorHAnsi"/>
               </w:rPr>
               <w:drawing>
                 <wp:inline distT="0" distB="0" distL="0" distR="0" wp14:anchorId="647BD115" wp14:editId="7D110BA2">
@@ -1749,7 +1676,7 @@
                           <pic:cNvPicPr/>
                         </pic:nvPicPr>
                         <pic:blipFill>
-                          <a:blip r:embed="rId12"/>
+                          <a:blip r:embed="rId14"/>
                           <a:stretch>
                             <a:fillRect/>
                           </a:stretch>
@@ -1772,200 +1699,23 @@
           </w:p>
           <w:p>
             <w:pPr>
+              <w:rPr>
+                <w:rFonts w:cstheme="minorHAnsi"/>
+              </w:rPr>
+            </w:pPr>
+          </w:p>
+          <w:p>
+            <w:pPr>
               <w:spacing w:after="0"/>
               <w:rPr>
-                <w:noProof/>
-                <w:color w:val="FF0000"/>
-                <w14:ligatures w14:val="standardContextual"/>
-              </w:rPr>
-            </w:pPr>
-            <w:r>
-              <w:rPr>
-                <w:noProof/>
-                <w:color w:val="FF0000"/>
-                <w14:ligatures w14:val="standardContextual"/>
-              </w:rPr>
-              <w:t>Here we setup the control registers of the sensor and we</w:t>
-            </w:r>
-            <w:r>
-              <w:rPr>
-                <w:noProof/>
-                <w:color w:val="FF0000"/>
-                <w14:ligatures w14:val="standardContextual"/>
-              </w:rPr>
-              <w:t xml:space="preserve"> perform the identification of the specific accelerometer mounted on our board (LISDE or LISDE12)</w:t>
-            </w:r>
-            <w:r>
-              <w:rPr>
-                <w:noProof/>
-                <w:color w:val="FF0000"/>
-                <w14:ligatures w14:val="standardContextual"/>
-              </w:rPr>
-              <w:t xml:space="preserve">, by expoiting the return of the HAL_I2C_Master_Transmit function: if it returns HAL_OK then we are sure that the accelerometer </w:t>
-            </w:r>
-            <w:r>
-              <w:rPr>
-                <w:noProof/>
-                <w:color w:val="FF0000"/>
-                <w14:ligatures w14:val="standardContextual"/>
-              </w:rPr>
-              <w:t>is one or the other. In fact the only difference between the two is the address</w:t>
-            </w:r>
-            <w:r>
-              <w:rPr>
-                <w:noProof/>
-                <w:color w:val="FF0000"/>
-                <w14:ligatures w14:val="standardContextual"/>
-              </w:rPr>
-              <w:t xml:space="preserve"> </w:t>
-            </w:r>
-            <w:r>
-              <w:rPr>
-                <w:noProof/>
-                <w:color w:val="FF0000"/>
-                <w14:ligatures w14:val="standardContextual"/>
-              </w:rPr>
-              <w:t xml:space="preserve">as pointed out in the following picture. </w:t>
-            </w:r>
-          </w:p>
-          <w:p>
-            <w:pPr>
-              <w:spacing w:after="0"/>
-              <w:rPr>
-                <w:noProof/>
-                <w:color w:val="FF0000"/>
-                <w14:ligatures w14:val="standardContextual"/>
-              </w:rPr>
-            </w:pPr>
-          </w:p>
-          <w:p>
-            <w:pPr>
-              <w:spacing w:after="0"/>
-              <w:rPr>
-                <w:noProof/>
-                <w:color w:val="FF0000"/>
-                <w14:ligatures w14:val="standardContextual"/>
-              </w:rPr>
-            </w:pPr>
-          </w:p>
-          <w:p>
-            <w:pPr>
-              <w:spacing w:after="0"/>
-              <w:rPr>
-                <w:noProof/>
-                <w:color w:val="FF0000"/>
-                <w14:ligatures w14:val="standardContextual"/>
-              </w:rPr>
-            </w:pPr>
-            <w:r>
-              <w:rPr>
-                <w:noProof/>
-                <w:color w:val="FF0000"/>
-                <w14:ligatures w14:val="standardContextual"/>
-              </w:rPr>
-              <w:t>MEMS_WR_ADDRESS (</w:t>
-            </w:r>
-            <w:r>
-              <w:rPr>
-                <w:noProof/>
-                <w:color w:val="FF0000"/>
-                <w14:ligatures w14:val="standardContextual"/>
-              </w:rPr>
-              <w:t xml:space="preserve">or </w:t>
-            </w:r>
-            <w:r>
-              <w:rPr>
-                <w:noProof/>
-                <w:color w:val="FF0000"/>
-                <w14:ligatures w14:val="standardContextual"/>
-              </w:rPr>
-              <w:t>MEMS12_WR_ADDRESS) is the address of the sensor and MEMS_REGISTER_X(/Y/Z) is the address of the register where the converted x (y/z) acceleration is stored as explained in the datasheet:</w:t>
-            </w:r>
-          </w:p>
-          <w:p>
-            <w:pPr>
-              <w:spacing w:after="0"/>
-              <w:rPr>
-                <w:noProof/>
-                <w:color w:val="FF0000"/>
-                <w14:ligatures w14:val="standardContextual"/>
-              </w:rPr>
-            </w:pPr>
-          </w:p>
-          <w:p>
-            <w:pPr>
-              <w:spacing w:after="0"/>
-              <w:rPr>
-                <w:noProof/>
-                <w:color w:val="FF0000"/>
-                <w14:ligatures w14:val="standardContextual"/>
-              </w:rPr>
-            </w:pPr>
-          </w:p>
-          <w:p>
-            <w:pPr>
-              <w:spacing w:after="0"/>
-              <w:rPr>
-                <w:noProof/>
-                <w:color w:val="FF0000"/>
-                <w14:ligatures w14:val="standardContextual"/>
-              </w:rPr>
-            </w:pPr>
-            <w:r>
-              <w:rPr>
-                <w:noProof/>
-                <w:color w:val="FF0000"/>
-                <w14:ligatures w14:val="standardContextual"/>
-              </w:rPr>
-              <w:t>W</w:t>
-            </w:r>
-            <w:r>
-              <w:rPr>
-                <w:noProof/>
-                <w:color w:val="FF0000"/>
-                <w14:ligatures w14:val="standardContextual"/>
-              </w:rPr>
-              <w:t xml:space="preserve">e </w:t>
-            </w:r>
-            <w:r>
-              <w:rPr>
-                <w:noProof/>
-                <w:color w:val="FF0000"/>
-                <w14:ligatures w14:val="standardContextual"/>
-              </w:rPr>
-              <w:t>define</w:t>
-            </w:r>
-            <w:r>
-              <w:rPr>
-                <w:noProof/>
-                <w:color w:val="FF0000"/>
-                <w14:ligatures w14:val="standardContextual"/>
-              </w:rPr>
-              <w:t>d</w:t>
-            </w:r>
-            <w:r>
-              <w:rPr>
-                <w:noProof/>
-                <w:color w:val="FF0000"/>
-                <w14:ligatures w14:val="standardContextual"/>
-              </w:rPr>
-              <w:t xml:space="preserve"> </w:t>
-            </w:r>
-            <w:r>
-              <w:rPr>
-                <w:noProof/>
-                <w:color w:val="FF0000"/>
-                <w14:ligatures w14:val="standardContextual"/>
-              </w:rPr>
-              <w:t>the</w:t>
-            </w:r>
-            <w:r>
-              <w:rPr>
-                <w:noProof/>
-                <w:color w:val="FF0000"/>
-                <w14:ligatures w14:val="standardContextual"/>
-              </w:rPr>
-              <w:t xml:space="preserve"> variables:</w:t>
+                <w:rFonts w:cstheme="minorHAnsi"/>
+              </w:rPr>
+            </w:pPr>
+            <w:r>
+              <w:rPr>
+                <w:rFonts w:cstheme="minorHAnsi"/>
+              </w:rPr>
+              <w:t>We defined the variables:</w:t>
             </w:r>
           </w:p>
           <w:p>
@@ -1976,28 +1726,28 @@
                 <w:numId w:val="5"/>
               </w:numPr>
               <w:rPr>
-                <w:noProof/>
-                <w:color w:val="FF0000"/>
-                <w14:ligatures w14:val="standardContextual"/>
-              </w:rPr>
-            </w:pPr>
-            <w:r>
-              <w:rPr>
+                <w:rFonts w:cstheme="minorHAnsi"/>
+              </w:rPr>
+            </w:pPr>
+            <w:r>
+              <w:rPr>
+                <w:rFonts w:cstheme="minorHAnsi"/>
                 <w:i/>
                 <w:iCs/>
-                <w:noProof/>
-                <w:color w:val="FF0000"/>
-                <w14:ligatures w14:val="standardContextual"/>
-              </w:rPr>
-              <w:t>TEMPO</w:t>
-            </w:r>
-            <w:r>
-              <w:rPr>
-                <w:noProof/>
-                <w:color w:val="FF0000"/>
-                <w14:ligatures w14:val="standardContextual"/>
-              </w:rPr>
-              <w:t xml:space="preserve"> will dictate the frequency of the timer;</w:t>
+              </w:rPr>
+              <w:t>i</w:t>
+            </w:r>
+            <w:r>
+              <w:rPr>
+                <w:rFonts w:cstheme="minorHAnsi"/>
+              </w:rPr>
+              <w:t xml:space="preserve"> indicates the current column that we are controlling</w:t>
+            </w:r>
+            <w:r>
+              <w:rPr>
+                <w:rFonts w:cstheme="minorHAnsi"/>
+              </w:rPr>
+              <w:t>;</w:t>
             </w:r>
           </w:p>
           <w:p>
@@ -2008,37 +1758,34 @@
                 <w:numId w:val="5"/>
               </w:numPr>
               <w:rPr>
-                <w:noProof/>
-                <w:color w:val="FF0000"/>
-                <w14:ligatures w14:val="standardContextual"/>
-              </w:rPr>
-            </w:pPr>
-            <w:r>
-              <w:rPr>
+                <w:rFonts w:cstheme="minorHAnsi"/>
+              </w:rPr>
+            </w:pPr>
+            <w:r>
+              <w:rPr>
+                <w:rFonts w:cstheme="minorHAnsi"/>
                 <w:i/>
                 <w:iCs/>
-                <w:noProof/>
-                <w:color w:val="FF0000"/>
-                <w14:ligatures w14:val="standardContextual"/>
-              </w:rPr>
-              <w:lastRenderedPageBreak/>
+              </w:rPr>
               <w:t>size</w:t>
             </w:r>
             <w:r>
               <w:rPr>
-                <w:noProof/>
-                <w:color w:val="FF0000"/>
-                <w14:ligatures w14:val="standardContextual"/>
-              </w:rPr>
-              <w:t xml:space="preserve"> is a variable that indicates the number of bytes received or transmitted during the I2C communication</w:t>
-            </w:r>
-            <w:r>
-              <w:rPr>
-                <w:noProof/>
-                <w:color w:val="FF0000"/>
-                <w14:ligatures w14:val="standardContextual"/>
-              </w:rPr>
-              <w:t>;</w:t>
+                <w:rFonts w:cstheme="minorHAnsi"/>
+              </w:rPr>
+              <w:t xml:space="preserve"> </w:t>
+            </w:r>
+            <w:r>
+              <w:rPr>
+                <w:rFonts w:cstheme="minorHAnsi"/>
+              </w:rPr>
+              <w:t>is t</w:t>
+            </w:r>
+            <w:r>
+              <w:rPr>
+                <w:rFonts w:cstheme="minorHAnsi"/>
+              </w:rPr>
+              <w:t>he number of bytes we send through the SPI;</w:t>
             </w:r>
           </w:p>
           <w:p>
@@ -2049,34 +1796,62 @@
                 <w:numId w:val="5"/>
               </w:numPr>
               <w:rPr>
-                <w:noProof/>
-                <w:color w:val="FF0000"/>
-                <w14:ligatures w14:val="standardContextual"/>
-              </w:rPr>
-            </w:pPr>
-            <w:r>
-              <w:rPr>
+                <w:rFonts w:cstheme="minorHAnsi"/>
+              </w:rPr>
+            </w:pPr>
+            <w:r>
+              <w:rPr>
+                <w:rFonts w:cstheme="minorHAnsi"/>
                 <w:i/>
                 <w:iCs/>
-                <w:noProof/>
-                <w:color w:val="FF0000"/>
-                <w14:ligatures w14:val="standardContextual"/>
-              </w:rPr>
-              <w:t>timeout</w:t>
-            </w:r>
-            <w:r>
-              <w:rPr>
-                <w:noProof/>
-                <w:color w:val="FF0000"/>
-                <w14:ligatures w14:val="standardContextual"/>
-              </w:rPr>
-              <w:t xml:space="preserve"> is the timeout time in ms</w:t>
-            </w:r>
-            <w:r>
-              <w:rPr>
-                <w:noProof/>
-                <w:color w:val="FF0000"/>
-                <w14:ligatures w14:val="standardContextual"/>
+              </w:rPr>
+              <w:t>letter_flag</w:t>
+            </w:r>
+            <w:r>
+              <w:rPr>
+                <w:rFonts w:cstheme="minorHAnsi"/>
+              </w:rPr>
+              <w:t xml:space="preserve"> is </w:t>
+            </w:r>
+            <w:r>
+              <w:rPr>
+                <w:rFonts w:cstheme="minorHAnsi"/>
+              </w:rPr>
+              <w:t xml:space="preserve">a flag </w:t>
+            </w:r>
+            <w:r>
+              <w:rPr>
+                <w:rFonts w:cstheme="minorHAnsi"/>
+              </w:rPr>
+              <w:t>used to</w:t>
+            </w:r>
+            <w:r>
+              <w:rPr>
+                <w:rFonts w:cstheme="minorHAnsi"/>
+              </w:rPr>
+              <w:t xml:space="preserve"> select which</w:t>
+            </w:r>
+            <w:r>
+              <w:rPr>
+                <w:rFonts w:cstheme="minorHAnsi"/>
+              </w:rPr>
+              <w:t xml:space="preserve"> letter</w:t>
+            </w:r>
+            <w:r>
+              <w:rPr>
+                <w:rFonts w:cstheme="minorHAnsi"/>
+              </w:rPr>
+              <w:t xml:space="preserve"> to write</w:t>
+            </w:r>
+            <w:r>
+              <w:rPr>
+                <w:rFonts w:cstheme="minorHAnsi"/>
+              </w:rPr>
+              <w:t>: A = 0, H = 1</w:t>
+            </w:r>
+            <w:r>
+              <w:rPr>
+                <w:rFonts w:cstheme="minorHAnsi"/>
               </w:rPr>
               <w:t>;</w:t>
             </w:r>
@@ -2089,62 +1864,64 @@
                 <w:numId w:val="5"/>
               </w:numPr>
               <w:rPr>
-                <w:noProof/>
-                <w:color w:val="FF0000"/>
-                <w14:ligatures w14:val="standardContextual"/>
-              </w:rPr>
-            </w:pPr>
-            <w:r>
-              <w:rPr>
+                <w:rFonts w:cstheme="minorHAnsi"/>
+              </w:rPr>
+            </w:pPr>
+            <w:r>
+              <w:rPr>
+                <w:rFonts w:cstheme="minorHAnsi"/>
                 <w:i/>
                 <w:iCs/>
-                <w:noProof/>
-                <w:color w:val="FF0000"/>
-                <w14:ligatures w14:val="standardContextual"/>
-              </w:rPr>
-              <w:t xml:space="preserve">string </w:t>
-            </w:r>
-            <w:r>
-              <w:rPr>
-                <w:noProof/>
-                <w:color w:val="FF0000"/>
-                <w14:ligatures w14:val="standardContextual"/>
-              </w:rPr>
-              <w:t xml:space="preserve">and </w:t>
-            </w:r>
-            <w:r>
-              <w:rPr>
-                <w:i/>
-                <w:iCs/>
-                <w:noProof/>
-                <w:color w:val="FF0000"/>
-                <w14:ligatures w14:val="standardContextual"/>
-              </w:rPr>
-              <w:t>string_length</w:t>
-            </w:r>
-            <w:r>
-              <w:rPr>
-                <w:noProof/>
-                <w:color w:val="FF0000"/>
-                <w14:ligatures w14:val="standardContextual"/>
-              </w:rPr>
-              <w:t xml:space="preserve"> are used as usual to convert an integer value into a </w:t>
-            </w:r>
-            <w:r>
-              <w:rPr>
-                <w:noProof/>
-                <w:color w:val="FF0000"/>
-                <w14:ligatures w14:val="standardContextual"/>
-              </w:rPr>
-              <w:t>string</w:t>
-            </w:r>
-            <w:r>
-              <w:rPr>
-                <w:noProof/>
-                <w:color w:val="FF0000"/>
-                <w14:ligatures w14:val="standardContextual"/>
-              </w:rPr>
-              <w:t>;</w:t>
+              </w:rPr>
+              <w:t>letter_timer</w:t>
+            </w:r>
+            <w:r>
+              <w:rPr>
+                <w:rFonts w:cstheme="minorHAnsi"/>
+              </w:rPr>
+              <w:t xml:space="preserve"> is</w:t>
+            </w:r>
+            <w:r>
+              <w:rPr>
+                <w:rFonts w:cstheme="minorHAnsi"/>
+              </w:rPr>
+              <w:t xml:space="preserve"> </w:t>
+            </w:r>
+            <w:r>
+              <w:rPr>
+                <w:rFonts w:cstheme="minorHAnsi"/>
+              </w:rPr>
+              <w:t xml:space="preserve">a </w:t>
+            </w:r>
+            <w:r>
+              <w:rPr>
+                <w:rFonts w:cstheme="minorHAnsi"/>
+              </w:rPr>
+              <w:t xml:space="preserve">timer </w:t>
+            </w:r>
+            <w:r>
+              <w:rPr>
+                <w:rFonts w:cstheme="minorHAnsi"/>
+              </w:rPr>
+              <w:t>that</w:t>
+            </w:r>
+            <w:r>
+              <w:rPr>
+                <w:rFonts w:cstheme="minorHAnsi"/>
+              </w:rPr>
+              <w:t xml:space="preserve"> keep</w:t>
+            </w:r>
+            <w:r>
+              <w:rPr>
+                <w:rFonts w:cstheme="minorHAnsi"/>
+              </w:rPr>
+              <w:t>s</w:t>
+            </w:r>
+            <w:r>
+              <w:rPr>
+                <w:rFonts w:cstheme="minorHAnsi"/>
+              </w:rPr>
+              <w:t xml:space="preserve"> track of the time a letter has been showed</w:t>
             </w:r>
           </w:p>
           <w:p>
@@ -2155,109 +1932,102 @@
                 <w:numId w:val="5"/>
               </w:numPr>
               <w:rPr>
-                <w:noProof/>
-                <w:color w:val="FF0000"/>
-                <w14:ligatures w14:val="standardContextual"/>
-              </w:rPr>
-            </w:pPr>
-            <w:r>
-              <w:rPr>
+                <w:rFonts w:cstheme="minorHAnsi"/>
+              </w:rPr>
+            </w:pPr>
+            <w:r>
+              <w:rPr>
+                <w:rFonts w:cstheme="minorHAnsi"/>
                 <w:i/>
                 <w:iCs/>
-                <w:noProof/>
-                <w:color w:val="FF0000"/>
-                <w14:ligatures w14:val="standardContextual"/>
-              </w:rPr>
-              <w:t xml:space="preserve">x, y and z </w:t>
-            </w:r>
-            <w:r>
-              <w:rPr>
-                <w:noProof/>
-                <w:color w:val="FF0000"/>
-                <w14:ligatures w14:val="standardContextual"/>
+              </w:rPr>
+              <w:t>showing_time</w:t>
+            </w:r>
+            <w:r>
+              <w:rPr>
+                <w:rFonts w:cstheme="minorHAnsi"/>
               </w:rPr>
               <w:t xml:space="preserve"> </w:t>
             </w:r>
             <w:r>
               <w:rPr>
-                <w:noProof/>
-                <w:color w:val="FF0000"/>
-                <w14:ligatures w14:val="standardContextual"/>
-              </w:rPr>
-              <w:t xml:space="preserve">are </w:t>
-            </w:r>
-            <w:r>
-              <w:rPr>
-                <w:noProof/>
-                <w:color w:val="FF0000"/>
-                <w14:ligatures w14:val="standardContextual"/>
-              </w:rPr>
-              <w:t>the variable</w:t>
-            </w:r>
-            <w:r>
-              <w:rPr>
-                <w:noProof/>
-                <w:color w:val="FF0000"/>
-                <w14:ligatures w14:val="standardContextual"/>
-              </w:rPr>
-              <w:t>s</w:t>
-            </w:r>
-            <w:r>
-              <w:rPr>
-                <w:noProof/>
-                <w:color w:val="FF0000"/>
-                <w14:ligatures w14:val="standardContextual"/>
-              </w:rPr>
-              <w:t xml:space="preserve"> that</w:t>
-            </w:r>
-            <w:r>
-              <w:rPr>
-                <w:noProof/>
-                <w:color w:val="FF0000"/>
-                <w14:ligatures w14:val="standardContextual"/>
-              </w:rPr>
-              <w:t xml:space="preserve"> will</w:t>
-            </w:r>
-            <w:r>
-              <w:rPr>
-                <w:noProof/>
-                <w:color w:val="FF0000"/>
-                <w14:ligatures w14:val="standardContextual"/>
-              </w:rPr>
-              <w:t xml:space="preserve"> store </w:t>
-            </w:r>
-            <w:r>
-              <w:rPr>
-                <w:noProof/>
-                <w:color w:val="FF0000"/>
-                <w14:ligatures w14:val="standardContextual"/>
-              </w:rPr>
-              <w:t xml:space="preserve">the respective acceleration </w:t>
-            </w:r>
-            <w:r>
-              <w:rPr>
-                <w:noProof/>
-                <w:color w:val="FF0000"/>
-                <w14:ligatures w14:val="standardContextual"/>
-              </w:rPr>
-              <w:t>value</w:t>
-            </w:r>
-            <w:r>
-              <w:rPr>
-                <w:noProof/>
-                <w:color w:val="FF0000"/>
-                <w14:ligatures w14:val="standardContextual"/>
-              </w:rPr>
-              <w:t>s</w:t>
-            </w:r>
-            <w:r>
-              <w:rPr>
-                <w:noProof/>
-                <w:color w:val="FF0000"/>
-                <w14:ligatures w14:val="standardContextual"/>
+                <w:rFonts w:cstheme="minorHAnsi"/>
+              </w:rPr>
+              <w:t>is the time a letter has to stay visible on the LED matrix</w:t>
+            </w:r>
+            <w:r>
+              <w:rPr>
+                <w:rFonts w:cstheme="minorHAnsi"/>
               </w:rPr>
               <w:t>;</w:t>
             </w:r>
+          </w:p>
+          <w:p>
+            <w:pPr>
+              <w:rPr>
+                <w:rFonts w:cstheme="minorHAnsi"/>
+              </w:rPr>
+            </w:pPr>
+            <w:r>
+              <w:rPr>
+                <w:rFonts w:cstheme="minorHAnsi"/>
+              </w:rPr>
+              <w:drawing>
+                <wp:inline distT="0" distB="0" distL="0" distR="0" wp14:anchorId="43F09511" wp14:editId="44653F17">
+                  <wp:extent cx="5388207" cy="889000"/>
+                  <wp:effectExtent l="0" t="0" r="3175" b="6350"/>
+                  <wp:docPr id="860737227" name="Immagine 1"/>
+                  <wp:cNvGraphicFramePr>
+                    <a:graphicFrameLocks xmlns:a="http://schemas.openxmlformats.org/drawingml/2006/main" noChangeAspect="1"/>
+                  </wp:cNvGraphicFramePr>
+                  <a:graphic xmlns:a="http://schemas.openxmlformats.org/drawingml/2006/main">
+                    <a:graphicData uri="http://schemas.openxmlformats.org/drawingml/2006/picture">
+                      <pic:pic xmlns:pic="http://schemas.openxmlformats.org/drawingml/2006/picture">
+                        <pic:nvPicPr>
+                          <pic:cNvPr id="860737227" name="Immagine 860737227"/>
+                          <pic:cNvPicPr/>
+                        </pic:nvPicPr>
+                        <pic:blipFill rotWithShape="1">
+                          <a:blip r:embed="rId15">
+                            <a:extLst>
+                              <a:ext uri="{28A0092B-C50C-407E-A947-70E740481C1C}">
+                                <a14:useLocalDpi xmlns:a14="http://schemas.microsoft.com/office/drawing/2010/main" val="0"/>
+                              </a:ext>
+                            </a:extLst>
+                          </a:blip>
+                          <a:srcRect l="19195" t="47224" r="29239" b="37650"/>
+                          <a:stretch/>
+                        </pic:blipFill>
+                        <pic:spPr bwMode="auto">
+                          <a:xfrm>
+                            <a:off x="0" y="0"/>
+                            <a:ext cx="5393106" cy="889808"/>
+                          </a:xfrm>
+                          <a:prstGeom prst="rect">
+                            <a:avLst/>
+                          </a:prstGeom>
+                          <a:ln>
+                            <a:noFill/>
+                          </a:ln>
+                          <a:extLst>
+                            <a:ext uri="{53640926-AAD7-44D8-BBD7-CCE9431645EC}">
+                              <a14:shadowObscured xmlns:a14="http://schemas.microsoft.com/office/drawing/2010/main"/>
+                            </a:ext>
+                          </a:extLst>
+                        </pic:spPr>
+                      </pic:pic>
+                    </a:graphicData>
+                  </a:graphic>
+                </wp:inline>
+              </w:drawing>
+            </w:r>
+          </w:p>
+          <w:p>
+            <w:pPr>
+              <w:rPr>
+                <w:rFonts w:cstheme="minorHAnsi"/>
+              </w:rPr>
+            </w:pPr>
           </w:p>
           <w:p>
             <w:pPr>
@@ -2266,9 +2036,26 @@
               </w:pBdr>
               <w:rPr>
                 <w:rFonts w:cstheme="minorHAnsi"/>
-                <w:color w:val="FF0000"/>
-              </w:rPr>
-            </w:pPr>
+              </w:rPr>
+            </w:pPr>
+            <w:r>
+              <w:rPr>
+                <w:rFonts w:cstheme="minorHAnsi"/>
+              </w:rPr>
+              <w:t>I</w:t>
+            </w:r>
+            <w:r>
+              <w:rPr>
+                <w:rFonts w:cstheme="minorHAnsi"/>
+              </w:rPr>
+              <w:t>n the main() we initialize the TIM2</w:t>
+            </w:r>
+            <w:r>
+              <w:rPr>
+                <w:rFonts w:cstheme="minorHAnsi"/>
+              </w:rPr>
+              <w:t>:</w:t>
+            </w:r>
           </w:p>
           <w:p>
             <w:pPr>
@@ -2282,23 +2069,7 @@
             <w:r>
               <w:rPr>
                 <w:rFonts w:cstheme="minorHAnsi"/>
-              </w:rPr>
-              <w:t>In the main() we initialize the TIM2</w:t>
-            </w:r>
-          </w:p>
-          <w:p>
-            <w:pPr>
-              <w:pBdr>
-                <w:bottom w:val="single" w:sz="6" w:space="1" w:color="auto"/>
-              </w:pBdr>
-              <w:rPr>
-                <w:rFonts w:cstheme="minorHAnsi"/>
-                <w:color w:val="FF0000"/>
-              </w:rPr>
-            </w:pPr>
-            <w:r>
-              <w:rPr>
-                <w:rFonts w:cstheme="minorHAnsi"/>
+                <w:noProof/>
                 <w:color w:val="FF0000"/>
               </w:rPr>
               <w:drawing>
@@ -2317,7 +2088,7 @@
                           <pic:cNvPicPr/>
                         </pic:nvPicPr>
                         <pic:blipFill>
-                          <a:blip r:embed="rId13"/>
+                          <a:blip r:embed="rId16"/>
                           <a:stretch>
                             <a:fillRect/>
                           </a:stretch>
@@ -2340,617 +2111,376 @@
           </w:p>
           <w:p>
             <w:pPr>
-              <w:spacing w:after="10"/>
-              <w:rPr>
-                <w:rFonts w:cstheme="minorHAnsi"/>
-                <w:b/>
-                <w:bCs/>
-                <w:color w:val="FF0000"/>
-                <w:lang w:val="en-GB"/>
-              </w:rPr>
-            </w:pPr>
-          </w:p>
-          <w:p>
-            <w:pPr>
-              <w:spacing w:after="10"/>
-              <w:rPr>
-                <w:rFonts w:cstheme="minorHAnsi"/>
-                <w:b/>
-                <w:bCs/>
-                <w:color w:val="FF0000"/>
-                <w:lang w:val="en-GB"/>
-              </w:rPr>
-            </w:pPr>
-          </w:p>
-          <w:p>
-            <w:pPr>
-              <w:spacing w:after="10"/>
-              <w:rPr>
-                <w:rFonts w:cstheme="minorHAnsi"/>
-                <w:b/>
-                <w:bCs/>
-                <w:color w:val="FF0000"/>
-                <w:lang w:val="en-GB"/>
-              </w:rPr>
-            </w:pPr>
-            <w:r>
-              <w:rPr>
-                <w:rFonts w:cstheme="minorHAnsi"/>
-                <w:b/>
-                <w:bCs/>
-                <w:color w:val="FF0000"/>
-                <w:lang w:val="en-GB"/>
-              </w:rPr>
-              <w:t xml:space="preserve">Part 1c: </w:t>
-            </w:r>
-          </w:p>
-          <w:p>
-            <w:pPr>
-              <w:spacing w:after="10"/>
-              <w:rPr>
-                <w:rFonts w:cstheme="minorHAnsi"/>
-                <w:color w:val="FF0000"/>
-              </w:rPr>
-            </w:pPr>
-            <w:r>
-              <w:rPr>
-                <w:rFonts w:cstheme="minorHAnsi"/>
-                <w:color w:val="FF0000"/>
-              </w:rPr>
-              <w:t>The configuration of this project is exactly the same as the previous one except that we enable the DMA for the I2C communication and its interrupts:</w:t>
-            </w:r>
-          </w:p>
-          <w:p>
-            <w:pPr>
-              <w:spacing w:after="10"/>
-              <w:rPr>
-                <w:rFonts w:cstheme="minorHAnsi"/>
-                <w:color w:val="FF0000"/>
-              </w:rPr>
-            </w:pPr>
-            <w:r>
-              <w:rPr>
+              <w:pBdr>
+                <w:bottom w:val="single" w:sz="6" w:space="1" w:color="auto"/>
+              </w:pBdr>
+              <w:rPr>
+                <w:rFonts w:cstheme="minorHAnsi"/>
+              </w:rPr>
+            </w:pPr>
+          </w:p>
+          <w:p>
+            <w:pPr>
+              <w:pBdr>
+                <w:bottom w:val="single" w:sz="6" w:space="1" w:color="auto"/>
+              </w:pBdr>
+              <w:rPr>
+                <w:rFonts w:cstheme="minorHAnsi"/>
                 <w:noProof/>
-                <w:color w:val="FF0000"/>
                 <w14:ligatures w14:val="standardContextual"/>
               </w:rPr>
+            </w:pPr>
+            <w:r>
+              <w:rPr>
+                <w:rFonts w:cstheme="minorHAnsi"/>
+                <w:noProof/>
+                <w14:ligatures w14:val="standardContextual"/>
+              </w:rPr>
+              <w:t>The TIM2 timer triggers the callback every 4 m</w:t>
+            </w:r>
+            <w:r>
+              <w:rPr>
+                <w:rFonts w:cstheme="minorHAnsi"/>
+                <w:noProof/>
+                <w14:ligatures w14:val="standardContextual"/>
+              </w:rPr>
+              <w:t>. When this happens</w:t>
+            </w:r>
+            <w:r>
+              <w:rPr>
+                <w:rFonts w:cstheme="minorHAnsi"/>
+                <w:noProof/>
+                <w14:ligatures w14:val="standardContextual"/>
+              </w:rPr>
+              <w:t xml:space="preserve"> the GPIO PIN is reset and</w:t>
+            </w:r>
+            <w:r>
+              <w:rPr>
+                <w:rFonts w:cstheme="minorHAnsi"/>
+                <w:noProof/>
+                <w14:ligatures w14:val="standardContextual"/>
+              </w:rPr>
+              <w:t>;</w:t>
+            </w:r>
+            <w:r>
+              <w:rPr>
+                <w:rFonts w:cstheme="minorHAnsi"/>
+                <w:noProof/>
+                <w14:ligatures w14:val="standardContextual"/>
+              </w:rPr>
+              <w:t xml:space="preserve"> depending on the flag</w:t>
+            </w:r>
+            <w:r>
+              <w:rPr>
+                <w:rFonts w:cstheme="minorHAnsi"/>
+                <w:noProof/>
+                <w14:ligatures w14:val="standardContextual"/>
+              </w:rPr>
+              <w:t>(</w:t>
+            </w:r>
+            <w:r>
+              <w:rPr>
+                <w:rFonts w:cstheme="minorHAnsi"/>
+              </w:rPr>
+              <w:t>A = 0, H = 1</w:t>
+            </w:r>
+            <w:r>
+              <w:rPr>
+                <w:rFonts w:cstheme="minorHAnsi"/>
+                <w:noProof/>
+                <w14:ligatures w14:val="standardContextual"/>
+              </w:rPr>
+              <w:t>)</w:t>
+            </w:r>
+            <w:r>
+              <w:rPr>
+                <w:rFonts w:cstheme="minorHAnsi"/>
+                <w:noProof/>
+                <w14:ligatures w14:val="standardContextual"/>
+              </w:rPr>
+              <w:t>,</w:t>
+            </w:r>
+            <w:r>
+              <w:rPr>
+                <w:rFonts w:cstheme="minorHAnsi"/>
+                <w:noProof/>
+                <w14:ligatures w14:val="standardContextual"/>
+              </w:rPr>
               <w:t xml:space="preserve"> </w:t>
             </w:r>
-          </w:p>
-          <w:p>
-            <w:pPr>
-              <w:spacing w:after="10"/>
-              <w:rPr>
-                <w:rFonts w:cstheme="minorHAnsi"/>
-                <w:color w:val="FF0000"/>
-              </w:rPr>
-            </w:pPr>
-          </w:p>
-          <w:p>
-            <w:pPr>
-              <w:spacing w:after="0"/>
-              <w:rPr>
+            <w:r>
+              <w:rPr>
+                <w:rFonts w:cstheme="minorHAnsi"/>
                 <w:noProof/>
-                <w:color w:val="FF0000"/>
                 <w14:ligatures w14:val="standardContextual"/>
               </w:rPr>
-            </w:pPr>
-            <w:r>
-              <w:rPr>
-                <w:rFonts w:cstheme="minorHAnsi"/>
-                <w:color w:val="FF0000"/>
-              </w:rPr>
-              <w:t>Then in the “</w:t>
-            </w:r>
-            <w:proofErr w:type="spellStart"/>
-            <w:r>
-              <w:rPr>
-                <w:rFonts w:cstheme="minorHAnsi"/>
-                <w:color w:val="FF0000"/>
-              </w:rPr>
-              <w:t>main.c</w:t>
-            </w:r>
-            <w:proofErr w:type="spellEnd"/>
-            <w:r>
-              <w:rPr>
-                <w:rFonts w:cstheme="minorHAnsi"/>
-                <w:color w:val="FF0000"/>
-              </w:rPr>
-              <w:t>” file w</w:t>
-            </w:r>
-            <w:r>
-              <w:rPr>
+              <w:t>the column</w:t>
+            </w:r>
+            <w:r>
+              <w:rPr>
+                <w:rFonts w:cstheme="minorHAnsi"/>
                 <w:noProof/>
-                <w:color w:val="FF0000"/>
                 <w14:ligatures w14:val="standardContextual"/>
               </w:rPr>
-              <w:t xml:space="preserve">e </w:t>
-            </w:r>
-            <w:r>
-              <w:rPr>
+              <w:t>s</w:t>
+            </w:r>
+            <w:r>
+              <w:rPr>
+                <w:rFonts w:cstheme="minorHAnsi"/>
                 <w:noProof/>
-                <w:color w:val="FF0000"/>
-                <w:lang w:val="en-GB"/>
                 <w14:ligatures w14:val="standardContextual"/>
               </w:rPr>
-              <w:t>initialize</w:t>
-            </w:r>
-            <w:r>
-              <w:rPr>
+              <w:t xml:space="preserve"> of the letters are transmitted via SPI</w:t>
+            </w:r>
+            <w:r>
+              <w:rPr>
+                <w:rFonts w:cstheme="minorHAnsi"/>
                 <w:noProof/>
-                <w:color w:val="FF0000"/>
                 <w14:ligatures w14:val="standardContextual"/>
               </w:rPr>
-              <w:t xml:space="preserve"> the TIM2 base generation and the I2C transmission as in the part 1b</w:t>
-            </w:r>
-            <w:r>
-              <w:rPr>
+              <w:t xml:space="preserve"> using DMA.</w:t>
+            </w:r>
+          </w:p>
+          <w:p>
+            <w:pPr>
+              <w:pBdr>
+                <w:bottom w:val="single" w:sz="6" w:space="1" w:color="auto"/>
+              </w:pBdr>
+              <w:rPr>
+                <w:rFonts w:cstheme="minorHAnsi"/>
                 <w:noProof/>
-                <w:color w:val="FF0000"/>
                 <w14:ligatures w14:val="standardContextual"/>
               </w:rPr>
-              <w:t xml:space="preserve">: we </w:t>
-            </w:r>
-            <w:r>
-              <w:rPr>
-                <w:noProof/>
-                <w:color w:val="FF0000"/>
-                <w14:ligatures w14:val="standardContextual"/>
-              </w:rPr>
-              <w:t>are not required to use</w:t>
-            </w:r>
-            <w:r>
-              <w:rPr>
-                <w:noProof/>
-                <w:color w:val="FF0000"/>
-                <w14:ligatures w14:val="standardContextual"/>
-              </w:rPr>
-              <w:t xml:space="preserve"> I2C DMA transmissions here, since the process is not interfering with any other:</w:t>
-            </w:r>
-          </w:p>
-          <w:p>
-            <w:pPr>
-              <w:rPr>
-                <w:noProof/>
-                <w:color w:val="FF0000"/>
-                <w14:ligatures w14:val="standardContextual"/>
-              </w:rPr>
-            </w:pPr>
-          </w:p>
-          <w:p>
-            <w:pPr>
-              <w:spacing w:after="0"/>
-              <w:rPr>
-                <w:noProof/>
-                <w:color w:val="FF0000"/>
-                <w14:ligatures w14:val="standardContextual"/>
-              </w:rPr>
-            </w:pPr>
-            <w:r>
-              <w:rPr>
-                <w:noProof/>
-                <w:color w:val="FF0000"/>
-                <w14:ligatures w14:val="standardContextual"/>
-              </w:rPr>
-              <w:t>T</w:t>
-            </w:r>
-            <w:r>
-              <w:rPr>
-                <w:noProof/>
-                <w:color w:val="FF0000"/>
-                <w14:ligatures w14:val="standardContextual"/>
-              </w:rPr>
-              <w:t>he control registers and all the addresses are the same as part 1b. The only difference stands in the</w:t>
-            </w:r>
-            <w:r>
-              <w:rPr>
-                <w:noProof/>
-                <w:color w:val="FF0000"/>
-                <w14:ligatures w14:val="standardContextual"/>
-              </w:rPr>
-              <w:t xml:space="preserve"> address of the register where the acceleration values are stored</w:t>
-            </w:r>
-            <w:r>
-              <w:rPr>
-                <w:noProof/>
-                <w:color w:val="FF0000"/>
-                <w14:ligatures w14:val="standardContextual"/>
-              </w:rPr>
-              <w:t>, and in the presence of a unique data structure for the whole reading (</w:t>
-            </w:r>
-            <w:r>
-              <w:rPr>
+            </w:pPr>
+            <w:r>
+              <w:rPr>
+                <w:rFonts w:cstheme="minorHAnsi"/>
                 <w:i/>
                 <w:iCs/>
                 <w:noProof/>
-                <w:color w:val="FF0000"/>
                 <w14:ligatures w14:val="standardContextual"/>
               </w:rPr>
-              <w:t>xyz_data</w:t>
-            </w:r>
-            <w:r>
-              <w:rPr>
+              <w:lastRenderedPageBreak/>
+              <w:t>Letter_timer</w:t>
+            </w:r>
+            <w:r>
+              <w:rPr>
+                <w:rFonts w:cstheme="minorHAnsi"/>
                 <w:noProof/>
-                <w:color w:val="FF0000"/>
                 <w14:ligatures w14:val="standardContextual"/>
               </w:rPr>
-              <w:t>). In particular, we now use the auto-increment feature of the LIS2DE sensor:</w:t>
-            </w:r>
-          </w:p>
-          <w:p>
-            <w:pPr>
-              <w:spacing w:after="0"/>
-              <w:rPr>
+              <w:t xml:space="preserve"> is increased a</w:t>
+            </w:r>
+            <w:r>
+              <w:rPr>
+                <w:rFonts w:cstheme="minorHAnsi"/>
                 <w:noProof/>
-                <w:color w:val="FF0000"/>
                 <w14:ligatures w14:val="standardContextual"/>
               </w:rPr>
-            </w:pPr>
-          </w:p>
-          <w:p>
-            <w:pPr>
-              <w:spacing w:after="0"/>
-              <w:rPr>
+              <w:t>nd the letters are displayed for the correct amount of time before switching between them</w:t>
+            </w:r>
+            <w:r>
+              <w:rPr>
+                <w:rFonts w:cstheme="minorHAnsi"/>
                 <w:noProof/>
-                <w:color w:val="FF0000"/>
                 <w14:ligatures w14:val="standardContextual"/>
               </w:rPr>
-            </w:pPr>
-          </w:p>
-          <w:p>
-            <w:pPr>
-              <w:spacing w:after="0"/>
-              <w:rPr>
+              <w:t>.</w:t>
+            </w:r>
+          </w:p>
+          <w:p>
+            <w:pPr>
+              <w:pBdr>
+                <w:bottom w:val="single" w:sz="6" w:space="1" w:color="auto"/>
+              </w:pBdr>
+              <w:rPr>
+                <w:rFonts w:cstheme="minorHAnsi"/>
+              </w:rPr>
+            </w:pPr>
+            <w:r>
+              <w:rPr>
+                <w:rFonts w:cstheme="minorHAnsi"/>
                 <w:noProof/>
-                <w:color w:val="FF0000"/>
                 <w14:ligatures w14:val="standardContextual"/>
               </w:rPr>
-            </w:pPr>
-            <w:r>
-              <w:rPr>
-                <w:noProof/>
-                <w:color w:val="FF0000"/>
-                <w14:ligatures w14:val="standardContextual"/>
-              </w:rPr>
-              <w:t>In order to enable multiple reads utilizing DMA</w:t>
-            </w:r>
-            <w:r>
-              <w:rPr>
-                <w:noProof/>
-                <w:color w:val="FF0000"/>
-                <w14:ligatures w14:val="standardContextual"/>
-              </w:rPr>
-              <w:t>,</w:t>
-            </w:r>
-            <w:r>
-              <w:rPr>
-                <w:noProof/>
-                <w:color w:val="FF0000"/>
-                <w14:ligatures w14:val="standardContextual"/>
-              </w:rPr>
-              <w:t xml:space="preserve"> the </w:t>
-            </w:r>
-            <w:r>
-              <w:rPr>
+              <w:drawing>
+                <wp:inline distT="0" distB="0" distL="0" distR="0" wp14:anchorId="1855FB87" wp14:editId="5BCB7A56">
+                  <wp:extent cx="5889988" cy="2622550"/>
+                  <wp:effectExtent l="0" t="0" r="0" b="6350"/>
+                  <wp:docPr id="2041058982" name="Immagine 2"/>
+                  <wp:cNvGraphicFramePr>
+                    <a:graphicFrameLocks xmlns:a="http://schemas.openxmlformats.org/drawingml/2006/main" noChangeAspect="1"/>
+                  </wp:cNvGraphicFramePr>
+                  <a:graphic xmlns:a="http://schemas.openxmlformats.org/drawingml/2006/main">
+                    <a:graphicData uri="http://schemas.openxmlformats.org/drawingml/2006/picture">
+                      <pic:pic xmlns:pic="http://schemas.openxmlformats.org/drawingml/2006/picture">
+                        <pic:nvPicPr>
+                          <pic:cNvPr id="2041058982" name="Immagine 2041058982"/>
+                          <pic:cNvPicPr/>
+                        </pic:nvPicPr>
+                        <pic:blipFill rotWithShape="1">
+                          <a:blip r:embed="rId17">
+                            <a:extLst>
+                              <a:ext uri="{28A0092B-C50C-407E-A947-70E740481C1C}">
+                                <a14:useLocalDpi xmlns:a14="http://schemas.microsoft.com/office/drawing/2010/main" val="0"/>
+                              </a:ext>
+                            </a:extLst>
+                          </a:blip>
+                          <a:srcRect l="19403" t="26932" r="23739" b="28058"/>
+                          <a:stretch/>
+                        </pic:blipFill>
+                        <pic:spPr bwMode="auto">
+                          <a:xfrm>
+                            <a:off x="0" y="0"/>
+                            <a:ext cx="5906490" cy="2629898"/>
+                          </a:xfrm>
+                          <a:prstGeom prst="rect">
+                            <a:avLst/>
+                          </a:prstGeom>
+                          <a:ln>
+                            <a:noFill/>
+                          </a:ln>
+                          <a:extLst>
+                            <a:ext uri="{53640926-AAD7-44D8-BBD7-CCE9431645EC}">
+                              <a14:shadowObscured xmlns:a14="http://schemas.microsoft.com/office/drawing/2010/main"/>
+                            </a:ext>
+                          </a:extLst>
+                        </pic:spPr>
+                      </pic:pic>
+                    </a:graphicData>
+                  </a:graphic>
+                </wp:inline>
+              </w:drawing>
+            </w:r>
+          </w:p>
+          <w:p>
+            <w:pPr>
+              <w:pBdr>
+                <w:bottom w:val="single" w:sz="6" w:space="1" w:color="auto"/>
+              </w:pBdr>
+              <w:rPr>
+                <w:rFonts w:cstheme="minorHAnsi"/>
+              </w:rPr>
+            </w:pPr>
+          </w:p>
+          <w:p>
+            <w:pPr>
+              <w:pBdr>
+                <w:bottom w:val="single" w:sz="6" w:space="1" w:color="auto"/>
+              </w:pBdr>
+              <w:rPr>
+                <w:rFonts w:cstheme="minorHAnsi"/>
                 <w:i/>
                 <w:iCs/>
                 <w:noProof/>
-                <w:color w:val="FF0000"/>
                 <w14:ligatures w14:val="standardContextual"/>
               </w:rPr>
-              <w:t>MEMS_REGISTER_X_AUTO_INCREMENT</w:t>
-            </w:r>
-            <w:r>
-              <w:rPr>
-                <w:noProof/>
-                <w:color w:val="FF0000"/>
-                <w14:ligatures w14:val="standardContextual"/>
-              </w:rPr>
-              <w:t xml:space="preserve"> variable contains the address of the first register to be read (OUT_X), with</w:t>
-            </w:r>
-            <w:r>
-              <w:rPr>
-                <w:noProof/>
-                <w:color w:val="FF0000"/>
-                <w14:ligatures w14:val="standardContextual"/>
-              </w:rPr>
-              <w:t xml:space="preserve"> the</w:t>
-            </w:r>
-            <w:r>
-              <w:rPr>
-                <w:noProof/>
-                <w:color w:val="FF0000"/>
-                <w14:ligatures w14:val="standardContextual"/>
-              </w:rPr>
-              <w:t xml:space="preserve"> MSB set to ‘1’ as expained</w:t>
-            </w:r>
-            <w:r>
-              <w:rPr>
-                <w:noProof/>
-                <w:color w:val="FF0000"/>
-                <w14:ligatures w14:val="standardContextual"/>
-              </w:rPr>
-              <w:t xml:space="preserve"> in the datasheet:</w:t>
-            </w:r>
-          </w:p>
-          <w:p>
-            <w:pPr>
-              <w:spacing w:after="0"/>
-              <w:rPr>
-                <w:noProof/>
-                <w:color w:val="FF0000"/>
-                <w14:ligatures w14:val="standardContextual"/>
-              </w:rPr>
-            </w:pPr>
-          </w:p>
-          <w:p>
-            <w:pPr>
-              <w:spacing w:after="0"/>
-              <w:rPr>
-                <w:noProof/>
-                <w:color w:val="FF0000"/>
-                <w14:ligatures w14:val="standardContextual"/>
-              </w:rPr>
-            </w:pPr>
-          </w:p>
-          <w:p>
-            <w:pPr>
-              <w:spacing w:after="0"/>
-              <w:rPr>
-                <w:noProof/>
-                <w:color w:val="FF0000"/>
-                <w14:ligatures w14:val="standardContextual"/>
-              </w:rPr>
-            </w:pPr>
-            <w:r>
-              <w:rPr>
-                <w:noProof/>
-                <w:color w:val="FF0000"/>
-                <w14:ligatures w14:val="standardContextual"/>
-              </w:rPr>
-              <w:t>Also in the datasheet</w:t>
-            </w:r>
-            <w:r>
-              <w:rPr>
-                <w:noProof/>
-                <w:color w:val="FF0000"/>
-                <w14:ligatures w14:val="standardContextual"/>
-              </w:rPr>
-              <w:t>, in the register mapping here reported, we can see that between OUT_X, OUT_Y and OUT_Z there are 2 register reserved, so the number of register to be read with auto-increment is 5</w:t>
-            </w:r>
-            <w:r>
-              <w:rPr>
-                <w:noProof/>
-                <w:color w:val="FF0000"/>
-                <w14:ligatures w14:val="standardContextual"/>
-              </w:rPr>
-              <w:t xml:space="preserve"> (here the value of the global variable </w:t>
-            </w:r>
-            <w:r>
-              <w:rPr>
+            </w:pPr>
+            <w:r>
+              <w:rPr>
+                <w:rFonts w:cstheme="minorHAnsi"/>
                 <w:i/>
                 <w:iCs/>
                 <w:noProof/>
-                <w:color w:val="FF0000"/>
                 <w14:ligatures w14:val="standardContextual"/>
               </w:rPr>
-              <w:t>multiple_size</w:t>
-            </w:r>
-            <w:r>
-              <w:rPr>
+              <w:t>HAL_SPI_TxCpltCallback</w:t>
+            </w:r>
+            <w:r>
+              <w:rPr>
+                <w:rFonts w:cstheme="minorHAnsi"/>
                 <w:noProof/>
-                <w:color w:val="FF0000"/>
                 <w14:ligatures w14:val="standardContextual"/>
               </w:rPr>
-              <w:t>)</w:t>
-            </w:r>
-            <w:r>
-              <w:rPr>
+              <w:t xml:space="preserve"> is a callback function for the SPI transmission completion interrupt</w:t>
+            </w:r>
+            <w:r>
+              <w:rPr>
+                <w:rFonts w:cstheme="minorHAnsi"/>
                 <w:noProof/>
-                <w:color w:val="FF0000"/>
                 <w14:ligatures w14:val="standardContextual"/>
               </w:rPr>
-              <w:t xml:space="preserve">. The values of the register with address 0x2A and 0x2C will </w:t>
-            </w:r>
-            <w:r>
-              <w:rPr>
+              <w:t xml:space="preserve">, </w:t>
+            </w:r>
+            <w:r>
+              <w:rPr>
+                <w:rFonts w:cstheme="minorHAnsi"/>
                 <w:noProof/>
-                <w:color w:val="FF0000"/>
                 <w14:ligatures w14:val="standardContextual"/>
               </w:rPr>
-              <w:t xml:space="preserve">hence </w:t>
-            </w:r>
-            <w:r>
-              <w:rPr>
-                <w:noProof/>
-                <w:color w:val="FF0000"/>
-                <w14:ligatures w14:val="standardContextual"/>
-              </w:rPr>
-              <w:t>be ignored:</w:t>
-            </w:r>
-          </w:p>
-          <w:p>
-            <w:pPr>
-              <w:spacing w:after="0"/>
-              <w:rPr>
-                <w:noProof/>
-                <w:color w:val="FF0000"/>
-                <w14:ligatures w14:val="standardContextual"/>
-              </w:rPr>
-            </w:pPr>
-          </w:p>
-          <w:p>
-            <w:pPr>
-              <w:spacing w:after="0"/>
-              <w:rPr>
-                <w:noProof/>
-                <w:color w:val="FF0000"/>
-                <w14:ligatures w14:val="standardContextual"/>
-              </w:rPr>
-            </w:pPr>
-          </w:p>
-          <w:p>
-            <w:pPr>
-              <w:rPr>
-                <w:rFonts w:cstheme="minorHAnsi"/>
-                <w:color w:val="FF0000"/>
-              </w:rPr>
-            </w:pPr>
-            <w:bookmarkStart w:id="0" w:name="_Hlk182493992"/>
-            <w:r>
-              <w:rPr>
-                <w:rFonts w:cstheme="minorHAnsi"/>
-                <w:color w:val="FF0000"/>
-              </w:rPr>
-              <w:t>For a proper communication to be set, we’ve structured the callbacks in a three-layer cascade system:</w:t>
-            </w:r>
-          </w:p>
-          <w:p>
-            <w:pPr>
-              <w:pStyle w:val="Paragrafoelenco"/>
-              <w:numPr>
-                <w:ilvl w:val="0"/>
-                <w:numId w:val="12"/>
-              </w:numPr>
-              <w:rPr>
-                <w:rFonts w:cstheme="minorHAnsi"/>
-                <w:color w:val="FF0000"/>
-              </w:rPr>
-            </w:pPr>
-            <w:r>
-              <w:rPr>
-                <w:rFonts w:cstheme="minorHAnsi"/>
-                <w:color w:val="FF0000"/>
-              </w:rPr>
-              <w:t>In the TIM2 callback function, triggered at 1 Hz rate, we transmit the address of the X register in auto-increment mode</w:t>
-            </w:r>
-          </w:p>
-          <w:p>
-            <w:pPr>
-              <w:pStyle w:val="Paragrafoelenco"/>
-              <w:numPr>
-                <w:ilvl w:val="0"/>
-                <w:numId w:val="12"/>
-              </w:numPr>
-              <w:rPr>
-                <w:rFonts w:cstheme="minorHAnsi"/>
-                <w:color w:val="FF0000"/>
-              </w:rPr>
-            </w:pPr>
-            <w:r>
-              <w:rPr>
-                <w:rFonts w:cstheme="minorHAnsi"/>
-                <w:color w:val="FF0000"/>
-              </w:rPr>
-              <w:t xml:space="preserve">In the second callback, we store the data (5 bytes) using </w:t>
+              <w:t xml:space="preserve">when the </w:t>
             </w:r>
             <w:r>
               <w:rPr>
                 <w:rFonts w:cstheme="minorHAnsi"/>
                 <w:i/>
                 <w:iCs/>
-                <w:color w:val="FF0000"/>
-              </w:rPr>
-              <w:t>HAL_I2C_Master_Receive_DMA</w:t>
-            </w:r>
-          </w:p>
-          <w:p>
-            <w:pPr>
-              <w:pStyle w:val="Paragrafoelenco"/>
-              <w:numPr>
-                <w:ilvl w:val="0"/>
-                <w:numId w:val="12"/>
-              </w:numPr>
-              <w:rPr>
-                <w:rFonts w:cstheme="minorHAnsi"/>
-                <w:color w:val="FF0000"/>
-              </w:rPr>
-            </w:pPr>
-            <w:r>
-              <w:rPr>
-                <w:rFonts w:cstheme="minorHAnsi"/>
-                <w:color w:val="FF0000"/>
-              </w:rPr>
-              <w:lastRenderedPageBreak/>
-              <w:t xml:space="preserve">In the third callback we select only the useful values (index 0, 2 and 4) and at the same time we convert it on the </w:t>
-            </w:r>
-            <w:proofErr w:type="spellStart"/>
-            <w:r>
-              <w:rPr>
-                <w:rFonts w:cstheme="minorHAnsi"/>
-                <w:color w:val="FF0000"/>
-              </w:rPr>
-              <w:t>acc_g_x</w:t>
-            </w:r>
-            <w:proofErr w:type="spellEnd"/>
-            <w:r>
-              <w:rPr>
-                <w:rFonts w:cstheme="minorHAnsi"/>
-                <w:color w:val="FF0000"/>
-              </w:rPr>
-              <w:t xml:space="preserve">, </w:t>
-            </w:r>
-            <w:proofErr w:type="spellStart"/>
-            <w:r>
-              <w:rPr>
-                <w:rFonts w:cstheme="minorHAnsi"/>
-                <w:color w:val="FF0000"/>
-              </w:rPr>
-              <w:t>acc_g_y</w:t>
-            </w:r>
-            <w:proofErr w:type="spellEnd"/>
-            <w:r>
-              <w:rPr>
-                <w:rFonts w:cstheme="minorHAnsi"/>
-                <w:color w:val="FF0000"/>
-              </w:rPr>
-              <w:t xml:space="preserve">, </w:t>
-            </w:r>
-            <w:proofErr w:type="spellStart"/>
-            <w:r>
-              <w:rPr>
-                <w:rFonts w:cstheme="minorHAnsi"/>
-                <w:color w:val="FF0000"/>
-              </w:rPr>
-              <w:t>acc_g_z</w:t>
-            </w:r>
-            <w:proofErr w:type="spellEnd"/>
-            <w:r>
-              <w:rPr>
-                <w:rFonts w:cstheme="minorHAnsi"/>
-                <w:color w:val="FF0000"/>
-              </w:rPr>
-              <w:t xml:space="preserve"> variables. Then we convert the 3 accelerations into a string using the </w:t>
-            </w:r>
-            <w:proofErr w:type="spellStart"/>
+                <w:noProof/>
+                <w14:ligatures w14:val="standardContextual"/>
+              </w:rPr>
+              <w:t>HAL_SPI_Transmit_DMA</w:t>
+            </w:r>
+            <w:r>
+              <w:rPr>
+                <w:rFonts w:cstheme="minorHAnsi"/>
+                <w:noProof/>
+                <w14:ligatures w14:val="standardContextual"/>
+              </w:rPr>
+              <w:t xml:space="preserve"> function completes the transmission</w:t>
+            </w:r>
+            <w:r>
+              <w:rPr>
+                <w:rFonts w:cstheme="minorHAnsi"/>
+                <w:noProof/>
+                <w14:ligatures w14:val="standardContextual"/>
+              </w:rPr>
+              <w:t xml:space="preserve"> the GPIO PIN is set and a check on </w:t>
+            </w:r>
             <w:r>
               <w:rPr>
                 <w:rFonts w:cstheme="minorHAnsi"/>
                 <w:i/>
                 <w:iCs/>
-                <w:color w:val="FF0000"/>
-              </w:rPr>
-              <w:t>snprintf</w:t>
-            </w:r>
-            <w:proofErr w:type="spellEnd"/>
+                <w:noProof/>
+                <w14:ligatures w14:val="standardContextual"/>
+              </w:rPr>
+              <w:t>i</w:t>
+            </w:r>
             <w:r>
               <w:rPr>
                 <w:rFonts w:cstheme="minorHAnsi"/>
                 <w:i/>
                 <w:iCs/>
-                <w:color w:val="FF0000"/>
-              </w:rPr>
-              <w:t>()</w:t>
-            </w:r>
-            <w:r>
-              <w:rPr>
-                <w:rFonts w:cstheme="minorHAnsi"/>
-                <w:color w:val="FF0000"/>
-              </w:rPr>
-              <w:t xml:space="preserve"> function. Finally, we send the string to MATLAB through the UART:</w:t>
-            </w:r>
-          </w:p>
-          <w:bookmarkEnd w:id="0"/>
+                <w:noProof/>
+                <w14:ligatures w14:val="standardContextual"/>
+              </w:rPr>
+              <w:t xml:space="preserve"> </w:t>
+            </w:r>
+            <w:r>
+              <w:rPr>
+                <w:rFonts w:cstheme="minorHAnsi"/>
+                <w:noProof/>
+                <w14:ligatures w14:val="standardContextual"/>
+              </w:rPr>
+              <w:t>is done</w:t>
+            </w:r>
+            <w:r>
+              <w:rPr>
+                <w:rFonts w:cstheme="minorHAnsi"/>
+                <w:noProof/>
+                <w14:ligatures w14:val="standardContextual"/>
+              </w:rPr>
+              <w:t xml:space="preserve"> to verify if the last column has been reached, if so we restart from the f</w:t>
+            </w:r>
+            <w:r>
+              <w:rPr>
+                <w:rFonts w:cstheme="minorHAnsi"/>
+                <w:noProof/>
+                <w14:ligatures w14:val="standardContextual"/>
+              </w:rPr>
+              <w:t>irst one.</w:t>
+            </w:r>
+          </w:p>
           <w:p>
             <w:pPr>
               <w:pBdr>
@@ -2958,49 +2488,62 @@
               </w:pBdr>
               <w:rPr>
                 <w:rFonts w:cstheme="minorHAnsi"/>
-                <w:color w:val="FF0000"/>
-              </w:rPr>
-            </w:pPr>
-          </w:p>
-          <w:p>
-            <w:pPr>
-              <w:pBdr>
-                <w:bottom w:val="single" w:sz="6" w:space="1" w:color="auto"/>
-              </w:pBdr>
-              <w:rPr>
-                <w:rFonts w:cstheme="minorHAnsi"/>
-                <w:color w:val="FF0000"/>
-              </w:rPr>
-            </w:pPr>
-            <w:r>
-              <w:rPr>
-                <w:rFonts w:cstheme="minorHAnsi"/>
-                <w:color w:val="FF0000"/>
-              </w:rPr>
-              <w:t>Switching to MATLAB, we can now run the script “</w:t>
-            </w:r>
-            <w:proofErr w:type="spellStart"/>
-            <w:r>
-              <w:rPr>
-                <w:rFonts w:cstheme="minorHAnsi"/>
-                <w:color w:val="FF0000"/>
-              </w:rPr>
-              <w:t>UART_read_data.m</w:t>
-            </w:r>
-            <w:proofErr w:type="spellEnd"/>
-            <w:r>
-              <w:rPr>
-                <w:rFonts w:cstheme="minorHAnsi"/>
-                <w:color w:val="FF0000"/>
-              </w:rPr>
-              <w:t>” to read the voltage values at a baud rate of 115200 bps (as set on our board). We successfully receive the data on our console:</w:t>
-            </w:r>
-            <w:r>
-              <w:rPr>
-                <w:rFonts w:cstheme="minorHAnsi"/>
-                <w:color w:val="FF0000"/>
-              </w:rPr>
-              <w:t xml:space="preserve"> </w:t>
+              </w:rPr>
+            </w:pPr>
+            <w:r>
+              <w:rPr>
+                <w:rFonts w:cstheme="minorHAnsi"/>
+                <w:noProof/>
+                <w14:ligatures w14:val="standardContextual"/>
+              </w:rPr>
+              <w:drawing>
+                <wp:inline distT="0" distB="0" distL="0" distR="0" wp14:anchorId="3A2A79C8" wp14:editId="62AD1D97">
+                  <wp:extent cx="5911215" cy="1244550"/>
+                  <wp:effectExtent l="0" t="0" r="0" b="0"/>
+                  <wp:docPr id="1866257198" name="Immagine 3"/>
+                  <wp:cNvGraphicFramePr>
+                    <a:graphicFrameLocks xmlns:a="http://schemas.openxmlformats.org/drawingml/2006/main" noChangeAspect="1"/>
+                  </wp:cNvGraphicFramePr>
+                  <a:graphic xmlns:a="http://schemas.openxmlformats.org/drawingml/2006/main">
+                    <a:graphicData uri="http://schemas.openxmlformats.org/drawingml/2006/picture">
+                      <pic:pic xmlns:pic="http://schemas.openxmlformats.org/drawingml/2006/picture">
+                        <pic:nvPicPr>
+                          <pic:cNvPr id="1866257198" name="Immagine 1866257198"/>
+                          <pic:cNvPicPr/>
+                        </pic:nvPicPr>
+                        <pic:blipFill rotWithShape="1">
+                          <a:blip r:embed="rId18">
+                            <a:extLst>
+                              <a:ext uri="{28A0092B-C50C-407E-A947-70E740481C1C}">
+                                <a14:useLocalDpi xmlns:a14="http://schemas.microsoft.com/office/drawing/2010/main" val="0"/>
+                              </a:ext>
+                            </a:extLst>
+                          </a:blip>
+                          <a:srcRect l="19126" t="44129" r="27267" b="35805"/>
+                          <a:stretch/>
+                        </pic:blipFill>
+                        <pic:spPr bwMode="auto">
+                          <a:xfrm>
+                            <a:off x="0" y="0"/>
+                            <a:ext cx="5914911" cy="1245328"/>
+                          </a:xfrm>
+                          <a:prstGeom prst="rect">
+                            <a:avLst/>
+                          </a:prstGeom>
+                          <a:ln>
+                            <a:noFill/>
+                          </a:ln>
+                          <a:extLst>
+                            <a:ext uri="{53640926-AAD7-44D8-BBD7-CCE9431645EC}">
+                              <a14:shadowObscured xmlns:a14="http://schemas.microsoft.com/office/drawing/2010/main"/>
+                            </a:ext>
+                          </a:extLst>
+                        </pic:spPr>
+                      </pic:pic>
+                    </a:graphicData>
+                  </a:graphic>
+                </wp:inline>
+              </w:drawing>
             </w:r>
           </w:p>
           <w:p>
@@ -3044,6 +2587,56 @@
     </w:sectPr>
   </w:body>
 </w:document>
+</file>
+
+<file path=word/endnotes.xml><?xml version="1.0" encoding="utf-8"?>
+<w:endnotes xmlns:wpc="http://schemas.microsoft.com/office/word/2010/wordprocessingCanvas" xmlns:cx="http://schemas.microsoft.com/office/drawing/2014/chartex" xmlns:cx1="http://schemas.microsoft.com/office/drawing/2015/9/8/chartex" xmlns:cx2="http://schemas.microsoft.com/office/drawing/2015/10/21/chartex" xmlns:cx3="http://schemas.microsoft.com/office/drawing/2016/5/9/chartex" xmlns:cx4="http://schemas.microsoft.com/office/drawing/2016/5/10/chartex" xmlns:cx5="http://schemas.microsoft.com/office/drawing/2016/5/11/chartex" xmlns:cx6="http://schemas.microsoft.com/office/drawing/2016/5/12/chartex" xmlns:cx7="http://schemas.microsoft.com/office/drawing/2016/5/13/chartex" xmlns:cx8="http://schemas.microsoft.com/office/drawing/2016/5/14/chartex" xmlns:mc="http://schemas.openxmlformats.org/markup-compatibility/2006" xmlns:aink="http://schemas.microsoft.com/office/drawing/2016/ink" xmlns:am3d="http://schemas.microsoft.com/office/drawing/2017/model3d" xmlns:o="urn:schemas-microsoft-com:office:office" xmlns:oel="http://schemas.microsoft.com/office/2019/extlst" xmlns:r="http://schemas.openxmlformats.org/officeDocument/2006/relationships" xmlns:m="http://schemas.openxmlformats.org/officeDocument/2006/math" xmlns:v="urn:schemas-microsoft-com:vml" xmlns:wp14="http://schemas.microsoft.com/office/word/2010/wordprocessingDrawing" xmlns:wp="http://schemas.openxmlformats.org/drawingml/2006/wordprocessingDrawing" xmlns:w10="urn:schemas-microsoft-com:office:word" xmlns:w="http://schemas.openxmlformats.org/wordprocessingml/2006/main" xmlns:w14="http://schemas.microsoft.com/office/word/2010/wordml" xmlns:w15="http://schemas.microsoft.com/office/word/2012/wordml" xmlns:w16cex="http://schemas.microsoft.com/office/word/2018/wordml/cex" xmlns:w16cid="http://schemas.microsoft.com/office/word/2016/wordml/cid" xmlns:w16="http://schemas.microsoft.com/office/word/2018/wordml" xmlns:w16du="http://schemas.microsoft.com/office/word/2023/wordml/word16du" xmlns:w16sdtdh="http://schemas.microsoft.com/office/word/2020/wordml/sdtdatahash" xmlns:w16se="http://schemas.microsoft.com/office/word/2015/wordml/symex" xmlns:wpg="http://schemas.microsoft.com/office/word/2010/wordprocessingGroup" xmlns:wpi="http://schemas.microsoft.com/office/word/2010/wordprocessingInk" xmlns:wne="http://schemas.microsoft.com/office/word/2006/wordml" xmlns:wps="http://schemas.microsoft.com/office/word/2010/wordprocessingShape" mc:Ignorable="w14 w15 w16se w16cid w16 w16cex w16sdtdh w16du wp14">
+  <w:endnote w:type="separator" w:id="-1">
+    <w:p>
+      <w:pPr>
+        <w:spacing w:after="0" w:line="240" w:lineRule="auto"/>
+      </w:pPr>
+      <w:r>
+        <w:separator/>
+      </w:r>
+    </w:p>
+  </w:endnote>
+  <w:endnote w:type="continuationSeparator" w:id="0">
+    <w:p>
+      <w:pPr>
+        <w:spacing w:after="0" w:line="240" w:lineRule="auto"/>
+      </w:pPr>
+      <w:r>
+        <w:continuationSeparator/>
+      </w:r>
+    </w:p>
+  </w:endnote>
+</w:endnotes>
+</file>
+
+<file path=word/footnotes.xml><?xml version="1.0" encoding="utf-8"?>
+<w:footnotes xmlns:wpc="http://schemas.microsoft.com/office/word/2010/wordprocessingCanvas" xmlns:cx="http://schemas.microsoft.com/office/drawing/2014/chartex" xmlns:cx1="http://schemas.microsoft.com/office/drawing/2015/9/8/chartex" xmlns:cx2="http://schemas.microsoft.com/office/drawing/2015/10/21/chartex" xmlns:cx3="http://schemas.microsoft.com/office/drawing/2016/5/9/chartex" xmlns:cx4="http://schemas.microsoft.com/office/drawing/2016/5/10/chartex" xmlns:cx5="http://schemas.microsoft.com/office/drawing/2016/5/11/chartex" xmlns:cx6="http://schemas.microsoft.com/office/drawing/2016/5/12/chartex" xmlns:cx7="http://schemas.microsoft.com/office/drawing/2016/5/13/chartex" xmlns:cx8="http://schemas.microsoft.com/office/drawing/2016/5/14/chartex" xmlns:mc="http://schemas.openxmlformats.org/markup-compatibility/2006" xmlns:aink="http://schemas.microsoft.com/office/drawing/2016/ink" xmlns:am3d="http://schemas.microsoft.com/office/drawing/2017/model3d" xmlns:o="urn:schemas-microsoft-com:office:office" xmlns:oel="http://schemas.microsoft.com/office/2019/extlst" xmlns:r="http://schemas.openxmlformats.org/officeDocument/2006/relationships" xmlns:m="http://schemas.openxmlformats.org/officeDocument/2006/math" xmlns:v="urn:schemas-microsoft-com:vml" xmlns:wp14="http://schemas.microsoft.com/office/word/2010/wordprocessingDrawing" xmlns:wp="http://schemas.openxmlformats.org/drawingml/2006/wordprocessingDrawing" xmlns:w10="urn:schemas-microsoft-com:office:word" xmlns:w="http://schemas.openxmlformats.org/wordprocessingml/2006/main" xmlns:w14="http://schemas.microsoft.com/office/word/2010/wordml" xmlns:w15="http://schemas.microsoft.com/office/word/2012/wordml" xmlns:w16cex="http://schemas.microsoft.com/office/word/2018/wordml/cex" xmlns:w16cid="http://schemas.microsoft.com/office/word/2016/wordml/cid" xmlns:w16="http://schemas.microsoft.com/office/word/2018/wordml" xmlns:w16du="http://schemas.microsoft.com/office/word/2023/wordml/word16du" xmlns:w16sdtdh="http://schemas.microsoft.com/office/word/2020/wordml/sdtdatahash" xmlns:w16se="http://schemas.microsoft.com/office/word/2015/wordml/symex" xmlns:wpg="http://schemas.microsoft.com/office/word/2010/wordprocessingGroup" xmlns:wpi="http://schemas.microsoft.com/office/word/2010/wordprocessingInk" xmlns:wne="http://schemas.microsoft.com/office/word/2006/wordml" xmlns:wps="http://schemas.microsoft.com/office/word/2010/wordprocessingShape" mc:Ignorable="w14 w15 w16se w16cid w16 w16cex w16sdtdh w16du wp14">
+  <w:footnote w:type="separator" w:id="-1">
+    <w:p>
+      <w:pPr>
+        <w:spacing w:after="0" w:line="240" w:lineRule="auto"/>
+      </w:pPr>
+      <w:r>
+        <w:separator/>
+      </w:r>
+    </w:p>
+  </w:footnote>
+  <w:footnote w:type="continuationSeparator" w:id="0">
+    <w:p>
+      <w:pPr>
+        <w:spacing w:after="0" w:line="240" w:lineRule="auto"/>
+      </w:pPr>
+      <w:r>
+        <w:continuationSeparator/>
+      </w:r>
+    </w:p>
+  </w:footnote>
+</w:footnotes>
 </file>
 
 <file path=word/numbering.xml><?xml version="1.0" encoding="utf-8"?>
@@ -4853,7 +4446,6 @@
   <w:style w:type="character" w:default="1" w:styleId="Carpredefinitoparagrafo">
     <w:name w:val="Default Paragraph Font"/>
     <w:uiPriority w:val="1"/>
-    <w:semiHidden/>
     <w:unhideWhenUsed/>
   </w:style>
   <w:style w:type="table" w:default="1" w:styleId="Tabellanormale">
@@ -4996,6 +4588,66 @@
       <w:color w:val="000000"/>
       <w:kern w:val="0"/>
       <w:lang w:val="it-IT"/>
+    </w:rPr>
+  </w:style>
+  <w:style w:type="paragraph" w:styleId="Intestazione">
+    <w:name w:val="header"/>
+    <w:basedOn w:val="Normale"/>
+    <w:link w:val="IntestazioneCarattere"/>
+    <w:uiPriority w:val="99"/>
+    <w:unhideWhenUsed/>
+    <w:rsid w:val="0040478A"/>
+    <w:pPr>
+      <w:tabs>
+        <w:tab w:val="center" w:pos="4819"/>
+        <w:tab w:val="right" w:pos="9638"/>
+      </w:tabs>
+      <w:spacing w:after="0" w:line="240" w:lineRule="auto"/>
+    </w:pPr>
+  </w:style>
+  <w:style w:type="character" w:customStyle="1" w:styleId="IntestazioneCarattere">
+    <w:name w:val="Intestazione Carattere"/>
+    <w:basedOn w:val="Carpredefinitoparagrafo"/>
+    <w:link w:val="Intestazione"/>
+    <w:uiPriority w:val="99"/>
+    <w:rsid w:val="0040478A"/>
+    <w:rPr>
+      <w:rFonts w:eastAsiaTheme="minorHAnsi"/>
+      <w:kern w:val="0"/>
+      <w:sz w:val="22"/>
+      <w:szCs w:val="22"/>
+      <w:lang w:val="en-US" w:eastAsia="en-US"/>
+      <w14:ligatures w14:val="none"/>
+    </w:rPr>
+  </w:style>
+  <w:style w:type="paragraph" w:styleId="Pidipagina">
+    <w:name w:val="footer"/>
+    <w:basedOn w:val="Normale"/>
+    <w:link w:val="PidipaginaCarattere"/>
+    <w:uiPriority w:val="99"/>
+    <w:unhideWhenUsed/>
+    <w:rsid w:val="0040478A"/>
+    <w:pPr>
+      <w:tabs>
+        <w:tab w:val="center" w:pos="4819"/>
+        <w:tab w:val="right" w:pos="9638"/>
+      </w:tabs>
+      <w:spacing w:after="0" w:line="240" w:lineRule="auto"/>
+    </w:pPr>
+  </w:style>
+  <w:style w:type="character" w:customStyle="1" w:styleId="PidipaginaCarattere">
+    <w:name w:val="Piè di pagina Carattere"/>
+    <w:basedOn w:val="Carpredefinitoparagrafo"/>
+    <w:link w:val="Pidipagina"/>
+    <w:uiPriority w:val="99"/>
+    <w:rsid w:val="0040478A"/>
+    <w:rPr>
+      <w:rFonts w:eastAsiaTheme="minorHAnsi"/>
+      <w:kern w:val="0"/>
+      <w:sz w:val="22"/>
+      <w:szCs w:val="22"/>
+      <w:lang w:val="en-US" w:eastAsia="en-US"/>
+      <w14:ligatures w14:val="none"/>
     </w:rPr>
   </w:style>
 </w:styles>

</xml_diff>